<commit_message>
SRS documentation v2 - Amir, Morgan & Nazim
</commit_message>
<xml_diff>
--- a/SRS/TT3L_G5_SRS.docx
+++ b/SRS/TT3L_G5_SRS.docx
@@ -2980,131 +2980,6 @@
       <w:r>
         <w:lastRenderedPageBreak/>
         <w:t>2. References</w:t>
-      </w:r>
-    </w:p>
-    <w:p>
-      <w:pPr>
-        <w:rPr>
-          <w:rFonts w:ascii="Times New Roman" w:hAnsi="Times New Roman" w:cs="Times New Roman"/>
-        </w:rPr>
-      </w:pPr>
-      <w:r>
-        <w:rPr>
-          <w:rFonts w:ascii="Times New Roman" w:hAnsi="Times New Roman" w:cs="Times New Roman"/>
-        </w:rPr>
-        <w:t>References list all the sources you’ve cited or consulted while preparing the SRS. These may</w:t>
-      </w:r>
-    </w:p>
-    <w:p>
-      <w:pPr>
-        <w:rPr>
-          <w:rFonts w:ascii="Times New Roman" w:hAnsi="Times New Roman" w:cs="Times New Roman"/>
-        </w:rPr>
-      </w:pPr>
-      <w:r>
-        <w:rPr>
-          <w:rFonts w:ascii="Times New Roman" w:hAnsi="Times New Roman" w:cs="Times New Roman"/>
-        </w:rPr>
-        <w:t>include standards (like ISO/IEC/IEEE 29148:2018), textbooks, research articles, technical</w:t>
-      </w:r>
-    </w:p>
-    <w:p>
-      <w:pPr>
-        <w:rPr>
-          <w:rFonts w:ascii="Times New Roman" w:hAnsi="Times New Roman" w:cs="Times New Roman"/>
-        </w:rPr>
-      </w:pPr>
-      <w:r>
-        <w:rPr>
-          <w:rFonts w:ascii="Times New Roman" w:hAnsi="Times New Roman" w:cs="Times New Roman"/>
-        </w:rPr>
-        <w:t>documentation, or software manuals.</w:t>
-      </w:r>
-    </w:p>
-    <w:p>
-      <w:pPr>
-        <w:rPr>
-          <w:rFonts w:ascii="Times New Roman" w:hAnsi="Times New Roman" w:cs="Times New Roman"/>
-        </w:rPr>
-      </w:pPr>
-      <w:r>
-        <w:rPr>
-          <w:rFonts w:ascii="Times New Roman" w:hAnsi="Times New Roman" w:cs="Times New Roman"/>
-        </w:rPr>
-        <w:t>Note: Use APA 7th edition format for consistency and credibility. This is especially helpful if your</w:t>
-      </w:r>
-    </w:p>
-    <w:p>
-      <w:pPr>
-        <w:rPr>
-          <w:rFonts w:ascii="Times New Roman" w:hAnsi="Times New Roman" w:cs="Times New Roman"/>
-        </w:rPr>
-      </w:pPr>
-      <w:r>
-        <w:rPr>
-          <w:rFonts w:ascii="Times New Roman" w:hAnsi="Times New Roman" w:cs="Times New Roman"/>
-        </w:rPr>
-        <w:t>SRS will be reviewed in academic settings or by non-technical stakeholders.</w:t>
-      </w:r>
-    </w:p>
-    <w:p>
-      <w:pPr>
-        <w:rPr>
-          <w:rFonts w:ascii="Times New Roman" w:hAnsi="Times New Roman" w:cs="Times New Roman"/>
-        </w:rPr>
-      </w:pPr>
-      <w:r>
-        <w:rPr>
-          <w:rFonts w:ascii="Times New Roman" w:hAnsi="Times New Roman" w:cs="Times New Roman"/>
-        </w:rPr>
-        <w:t>Example:</w:t>
-      </w:r>
-    </w:p>
-    <w:p>
-      <w:pPr>
-        <w:rPr>
-          <w:rFonts w:ascii="Times New Roman" w:hAnsi="Times New Roman" w:cs="Times New Roman"/>
-        </w:rPr>
-      </w:pPr>
-      <w:r>
-        <w:rPr>
-          <w:rFonts w:ascii="Times New Roman" w:hAnsi="Times New Roman" w:cs="Times New Roman"/>
-        </w:rPr>
-        <w:t>IEEE. (2018). ISO/IEC/IEEE 29148:2018 Systems and software engineering—Life cycle processes—</w:t>
-      </w:r>
-    </w:p>
-    <w:p>
-      <w:pPr>
-        <w:rPr>
-          <w:rFonts w:ascii="Times New Roman" w:hAnsi="Times New Roman" w:cs="Times New Roman"/>
-        </w:rPr>
-      </w:pPr>
-      <w:r>
-        <w:rPr>
-          <w:rFonts w:ascii="Times New Roman" w:hAnsi="Times New Roman" w:cs="Times New Roman"/>
-        </w:rPr>
-        <w:t>Requirements engineering. https://www.iso.org/standard/72089.html</w:t>
-      </w:r>
-    </w:p>
-    <w:p>
-      <w:pPr>
-        <w:rPr>
-          <w:rFonts w:ascii="Times New Roman" w:hAnsi="Times New Roman" w:cs="Times New Roman"/>
-        </w:rPr>
-      </w:pPr>
-      <w:r>
-        <w:rPr>
-          <w:rFonts w:ascii="Times New Roman" w:hAnsi="Times New Roman" w:cs="Times New Roman"/>
-        </w:rPr>
-        <w:t>Pohl, K. (2010). Requirements engineering: Fundamentals, principles, and techniques. Springer.</w:t>
-      </w:r>
-    </w:p>
-    <w:p>
-      <w:r>
-        <w:t>Actual:</w:t>
-      </w:r>
-      <w:r>
-        <w:t xml:space="preserve"> </w:t>
       </w:r>
     </w:p>
     <w:p>
@@ -11673,18 +11548,6 @@
 </file>
 
 <file path=customXml/item1.xml><?xml version="1.0" encoding="utf-8"?>
-<p:properties xmlns:p="http://schemas.microsoft.com/office/2006/metadata/properties" xmlns:xsi="http://www.w3.org/2001/XMLSchema-instance" xmlns:pc="http://schemas.microsoft.com/office/infopath/2007/PartnerControls">
-  <documentManagement>
-    <_activity xmlns="d3ee0c93-aca5-4771-91fd-0510a8b50636" xsi:nil="true"/>
-  </documentManagement>
-</p:properties>
-</file>
-
-<file path=customXml/item2.xml><?xml version="1.0" encoding="utf-8"?>
-<b:Sources xmlns:b="http://schemas.openxmlformats.org/officeDocument/2006/bibliography" xmlns="http://schemas.openxmlformats.org/officeDocument/2006/bibliography" SelectedStyle="\APASixthEditionOfficeOnline.xsl" StyleName="APA" Version="6"/>
-</file>
-
-<file path=customXml/item3.xml><?xml version="1.0" encoding="utf-8"?>
 <ct:contentTypeSchema xmlns:ct="http://schemas.microsoft.com/office/2006/metadata/contentType" xmlns:ma="http://schemas.microsoft.com/office/2006/metadata/properties/metaAttributes" ct:_="" ma:_="" ma:contentTypeName="Document" ma:contentTypeID="0x010100901A8634E4C9A34091829495B1A31077" ma:contentTypeVersion="13" ma:contentTypeDescription="Create a new document." ma:contentTypeScope="" ma:versionID="77da24e53050c5a61b5fc3a5cab35b2d">
   <xsd:schema xmlns:xsd="http://www.w3.org/2001/XMLSchema" xmlns:xs="http://www.w3.org/2001/XMLSchema" xmlns:p="http://schemas.microsoft.com/office/2006/metadata/properties" xmlns:ns3="d3ee0c93-aca5-4771-91fd-0510a8b50636" xmlns:ns4="6330be61-c814-42ec-8f03-b556ba380009" targetNamespace="http://schemas.microsoft.com/office/2006/metadata/properties" ma:root="true" ma:fieldsID="3ccc6c4d1cc292fc29f1bde91ec792af" ns3:_="" ns4:_="">
     <xsd:import namespace="d3ee0c93-aca5-4771-91fd-0510a8b50636"/>
@@ -11903,6 +11766,18 @@
 </ct:contentTypeSchema>
 </file>
 
+<file path=customXml/item2.xml><?xml version="1.0" encoding="utf-8"?>
+<b:Sources xmlns:b="http://schemas.openxmlformats.org/officeDocument/2006/bibliography" xmlns="http://schemas.openxmlformats.org/officeDocument/2006/bibliography" SelectedStyle="\APASixthEditionOfficeOnline.xsl" StyleName="APA" Version="6"/>
+</file>
+
+<file path=customXml/item3.xml><?xml version="1.0" encoding="utf-8"?>
+<p:properties xmlns:p="http://schemas.microsoft.com/office/2006/metadata/properties" xmlns:xsi="http://www.w3.org/2001/XMLSchema-instance" xmlns:pc="http://schemas.microsoft.com/office/infopath/2007/PartnerControls">
+  <documentManagement>
+    <_activity xmlns="d3ee0c93-aca5-4771-91fd-0510a8b50636" xsi:nil="true"/>
+  </documentManagement>
+</p:properties>
+</file>
+
 <file path=customXml/item4.xml><?xml version="1.0" encoding="utf-8"?>
 <?mso-contentType ?>
 <FormTemplates xmlns="http://schemas.microsoft.com/sharepoint/v3/contenttype/forms">
@@ -11913,31 +11788,6 @@
 </file>
 
 <file path=customXml/itemProps1.xml><?xml version="1.0" encoding="utf-8"?>
-<ds:datastoreItem xmlns:ds="http://schemas.openxmlformats.org/officeDocument/2006/customXml" ds:itemID="{E2B54E2A-AD02-4B0A-8FDE-87C0E5504342}">
-  <ds:schemaRefs>
-    <ds:schemaRef ds:uri="http://purl.org/dc/terms/"/>
-    <ds:schemaRef ds:uri="http://purl.org/dc/dcmitype/"/>
-    <ds:schemaRef ds:uri="http://schemas.openxmlformats.org/package/2006/metadata/core-properties"/>
-    <ds:schemaRef ds:uri="http://schemas.microsoft.com/office/infopath/2007/PartnerControls"/>
-    <ds:schemaRef ds:uri="http://purl.org/dc/elements/1.1/"/>
-    <ds:schemaRef ds:uri="http://schemas.microsoft.com/office/2006/metadata/properties"/>
-    <ds:schemaRef ds:uri="6330be61-c814-42ec-8f03-b556ba380009"/>
-    <ds:schemaRef ds:uri="http://schemas.microsoft.com/office/2006/documentManagement/types"/>
-    <ds:schemaRef ds:uri="d3ee0c93-aca5-4771-91fd-0510a8b50636"/>
-    <ds:schemaRef ds:uri="http://www.w3.org/XML/1998/namespace"/>
-  </ds:schemaRefs>
-</ds:datastoreItem>
-</file>
-
-<file path=customXml/itemProps2.xml><?xml version="1.0" encoding="utf-8"?>
-<ds:datastoreItem xmlns:ds="http://schemas.openxmlformats.org/officeDocument/2006/customXml" ds:itemID="{D9BF017B-ED43-46BF-8BD8-16831189A551}">
-  <ds:schemaRefs>
-    <ds:schemaRef ds:uri="http://schemas.openxmlformats.org/officeDocument/2006/bibliography"/>
-  </ds:schemaRefs>
-</ds:datastoreItem>
-</file>
-
-<file path=customXml/itemProps3.xml><?xml version="1.0" encoding="utf-8"?>
 <ds:datastoreItem xmlns:ds="http://schemas.openxmlformats.org/officeDocument/2006/customXml" ds:itemID="{F43EC474-8F20-48D0-B6E7-50CDE5D130B5}">
   <ds:schemaRefs>
     <ds:schemaRef ds:uri="http://schemas.microsoft.com/office/2006/metadata/contentType"/>
@@ -11956,6 +11806,24 @@
 </ds:datastoreItem>
 </file>
 
+<file path=customXml/itemProps2.xml><?xml version="1.0" encoding="utf-8"?>
+<ds:datastoreItem xmlns:ds="http://schemas.openxmlformats.org/officeDocument/2006/customXml" ds:itemID="{D9BF017B-ED43-46BF-8BD8-16831189A551}">
+  <ds:schemaRefs>
+    <ds:schemaRef ds:uri="http://schemas.openxmlformats.org/officeDocument/2006/bibliography"/>
+  </ds:schemaRefs>
+</ds:datastoreItem>
+</file>
+
+<file path=customXml/itemProps3.xml><?xml version="1.0" encoding="utf-8"?>
+<ds:datastoreItem xmlns:ds="http://schemas.openxmlformats.org/officeDocument/2006/customXml" ds:itemID="{E2B54E2A-AD02-4B0A-8FDE-87C0E5504342}">
+  <ds:schemaRefs>
+    <ds:schemaRef ds:uri="http://schemas.microsoft.com/office/2006/metadata/properties"/>
+    <ds:schemaRef ds:uri="http://schemas.microsoft.com/office/infopath/2007/PartnerControls"/>
+    <ds:schemaRef ds:uri="d3ee0c93-aca5-4771-91fd-0510a8b50636"/>
+  </ds:schemaRefs>
+</ds:datastoreItem>
+</file>
+
 <file path=customXml/itemProps4.xml><?xml version="1.0" encoding="utf-8"?>
 <ds:datastoreItem xmlns:ds="http://schemas.openxmlformats.org/officeDocument/2006/customXml" ds:itemID="{3161732A-7199-4E06-B35E-6634E805D50E}">
   <ds:schemaRefs>

</xml_diff>

<commit_message>
Reformatted SRS Document due to a few insconsistency - AMIR
</commit_message>
<xml_diff>
--- a/SRS/TT3L_G5_SRS.docx
+++ b/SRS/TT3L_G5_SRS.docx
@@ -15,7 +15,7 @@
           <w:noProof/>
         </w:rPr>
         <w:drawing>
-          <wp:inline distT="0" distB="0" distL="0" distR="0" wp14:anchorId="6D498A4F" wp14:editId="66C0CCFB">
+          <wp:inline distT="0" distB="0" distL="0" distR="0" wp14:anchorId="37339AA6" wp14:editId="51C0B390">
             <wp:extent cx="5486400" cy="1892368"/>
             <wp:effectExtent l="0" t="0" r="0" b="0"/>
             <wp:docPr id="1492225715" name="Picture 2" descr="A blue and black logo&#10;&#10;Description automatically generated"/>
@@ -625,6 +625,44 @@
     </w:p>
     <w:p>
       <w:pPr>
+        <w:pStyle w:val="Heading1"/>
+        <w:rPr>
+          <w:rFonts w:cs="Times New Roman"/>
+          <w:sz w:val="32"/>
+          <w:szCs w:val="32"/>
+        </w:rPr>
+      </w:pPr>
+      <w:r>
+        <w:rPr>
+          <w:rFonts w:cs="Times New Roman"/>
+          <w:sz w:val="32"/>
+          <w:szCs w:val="32"/>
+        </w:rPr>
+        <w:t>1.1.1 SRS Overview</w:t>
+      </w:r>
+    </w:p>
+    <w:p>
+      <w:pPr>
+        <w:rPr>
+          <w:rFonts w:ascii="Times New Roman" w:hAnsi="Times New Roman" w:cs="Times New Roman"/>
+        </w:rPr>
+      </w:pPr>
+      <w:r>
+        <w:rPr>
+          <w:rFonts w:ascii="Times New Roman" w:hAnsi="Times New Roman" w:cs="Times New Roman"/>
+        </w:rPr>
+        <w:t>This Software Requirements Specification (SRS) provides a detailed description of the Campus Accessibility Navigation System. It outlines the system’s purpose, functionality, scope, and performance requirements. The document is structured to support clear communication among stakeholders and guide the development team throughout the project lifecycle.</w:t>
+      </w:r>
+    </w:p>
+    <w:p>
+      <w:pPr>
+        <w:rPr>
+          <w:rFonts w:ascii="Times New Roman" w:hAnsi="Times New Roman" w:cs="Times New Roman"/>
+        </w:rPr>
+      </w:pPr>
+    </w:p>
+    <w:p>
+      <w:pPr>
         <w:rPr>
           <w:rFonts w:ascii="Times New Roman" w:hAnsi="Times New Roman" w:cs="Times New Roman"/>
         </w:rPr>
@@ -1280,7 +1318,7 @@
           <w:noProof/>
         </w:rPr>
         <w:drawing>
-          <wp:inline distT="0" distB="0" distL="0" distR="0" wp14:anchorId="246FAA36" wp14:editId="483412F6">
+          <wp:inline distT="0" distB="0" distL="0" distR="0" wp14:anchorId="68B56C4F" wp14:editId="1308FA1A">
             <wp:extent cx="5010148" cy="3533775"/>
             <wp:effectExtent l="0" t="0" r="0" b="0"/>
             <wp:docPr id="181175410" name="Picture 181175410"/>
@@ -3074,7 +3112,7 @@
           <w:noProof/>
         </w:rPr>
         <w:drawing>
-          <wp:inline distT="0" distB="0" distL="0" distR="0" wp14:anchorId="0BEF525D" wp14:editId="02C4C402">
+          <wp:inline distT="0" distB="0" distL="0" distR="0" wp14:anchorId="5A6F8465" wp14:editId="03370571">
             <wp:extent cx="5724524" cy="3676650"/>
             <wp:effectExtent l="0" t="0" r="0" b="0"/>
             <wp:docPr id="1327941325" name="Picture 1327941325"/>
@@ -3203,7 +3241,7 @@
           <w:noProof/>
         </w:rPr>
         <w:drawing>
-          <wp:inline distT="0" distB="0" distL="0" distR="0" wp14:anchorId="5C3B8DB4" wp14:editId="66E4107C">
+          <wp:inline distT="0" distB="0" distL="0" distR="0" wp14:anchorId="70D85EFE" wp14:editId="37C13727">
             <wp:extent cx="1197364" cy="2915322"/>
             <wp:effectExtent l="0" t="0" r="0" b="0"/>
             <wp:docPr id="1594709766" name="Picture 1594709766"/>
@@ -3285,7 +3323,7 @@
         </w:rPr>
         <w:lastRenderedPageBreak/>
         <w:drawing>
-          <wp:inline distT="0" distB="0" distL="0" distR="0" wp14:anchorId="16CDC020" wp14:editId="22FCBAD6">
+          <wp:inline distT="0" distB="0" distL="0" distR="0" wp14:anchorId="0A6DADE9" wp14:editId="2CB575D9">
             <wp:extent cx="1267084" cy="3157963"/>
             <wp:effectExtent l="0" t="0" r="0" b="0"/>
             <wp:docPr id="1954821257" name="Picture 1954821257"/>
@@ -3360,7 +3398,7 @@
           <w:noProof/>
         </w:rPr>
         <w:drawing>
-          <wp:inline distT="0" distB="0" distL="0" distR="0" wp14:anchorId="4F9D54C4" wp14:editId="64841CEB">
+          <wp:inline distT="0" distB="0" distL="0" distR="0" wp14:anchorId="4876D422" wp14:editId="11B4EF13">
             <wp:extent cx="1253980" cy="2999718"/>
             <wp:effectExtent l="0" t="0" r="0" b="0"/>
             <wp:docPr id="216933980" name="Picture 216933980"/>
@@ -3459,7 +3497,7 @@
           <w:noProof/>
         </w:rPr>
         <w:drawing>
-          <wp:inline distT="0" distB="0" distL="0" distR="0" wp14:anchorId="09E1DBEA" wp14:editId="0657D303">
+          <wp:inline distT="0" distB="0" distL="0" distR="0" wp14:anchorId="654473C2" wp14:editId="0E19BABD">
             <wp:extent cx="1264876" cy="3906042"/>
             <wp:effectExtent l="0" t="0" r="0" b="0"/>
             <wp:docPr id="87717287" name="Picture 87717287"/>
@@ -3564,7 +3602,7 @@
           <w:noProof/>
         </w:rPr>
         <w:drawing>
-          <wp:inline distT="0" distB="0" distL="0" distR="0" wp14:anchorId="7802B957" wp14:editId="50B0E3D8">
+          <wp:inline distT="0" distB="0" distL="0" distR="0" wp14:anchorId="0C1D8F4C" wp14:editId="650F17A5">
             <wp:extent cx="1200317" cy="4782216"/>
             <wp:effectExtent l="0" t="0" r="0" b="0"/>
             <wp:docPr id="2134376607" name="Picture 2134376607"/>
@@ -3651,7 +3689,7 @@
           <w:noProof/>
         </w:rPr>
         <w:drawing>
-          <wp:inline distT="0" distB="0" distL="0" distR="0" wp14:anchorId="74D9E78B" wp14:editId="36004787">
+          <wp:inline distT="0" distB="0" distL="0" distR="0" wp14:anchorId="0F0B0842" wp14:editId="3548945C">
             <wp:extent cx="1352550" cy="5724524"/>
             <wp:effectExtent l="0" t="0" r="0" b="0"/>
             <wp:docPr id="1244693433" name="Picture 1244693433"/>
@@ -4398,7 +4436,7 @@
           <w:noProof/>
         </w:rPr>
         <w:drawing>
-          <wp:inline distT="0" distB="0" distL="0" distR="0" wp14:anchorId="7F887F1A" wp14:editId="62113FA0">
+          <wp:inline distT="0" distB="0" distL="0" distR="0" wp14:anchorId="3C7052BB" wp14:editId="3C22AA73">
             <wp:extent cx="5724524" cy="5362576"/>
             <wp:effectExtent l="0" t="0" r="0" b="0"/>
             <wp:docPr id="414988400" name="Picture 414988400"/>
@@ -5560,6 +5598,26 @@
     </w:p>
     <w:p>
       <w:pPr>
+        <w:rPr>
+          <w:rFonts w:ascii="Times New Roman" w:hAnsi="Times New Roman" w:cs="Times New Roman"/>
+        </w:rPr>
+      </w:pPr>
+      <w:r>
+        <w:rPr>
+          <w:rFonts w:ascii="Times New Roman" w:hAnsi="Times New Roman" w:cs="Times New Roman"/>
+        </w:rPr>
+        <w:t>The system must run on the university’s internal network infrastructure. The application is restricted to university-provided hardware and must comply with MMU’s internal IT policies. It is developed using Django and PostgreSQL, and constrained by current campus mapping data availability.</w:t>
+      </w:r>
+    </w:p>
+    <w:p>
+      <w:pPr>
+        <w:rPr>
+          <w:rFonts w:ascii="Times New Roman" w:hAnsi="Times New Roman" w:cs="Times New Roman"/>
+        </w:rPr>
+      </w:pPr>
+    </w:p>
+    <w:p>
+      <w:pPr>
         <w:pStyle w:val="Heading2"/>
         <w:rPr>
           <w:color w:val="auto"/>
@@ -5963,15 +6021,131 @@
     </w:p>
     <w:p>
       <w:pPr>
-        <w:pStyle w:val="Heading2"/>
-        <w:rPr>
-          <w:color w:val="auto"/>
-        </w:rPr>
-      </w:pPr>
-      <w:r>
-        <w:rPr>
-          <w:color w:val="auto"/>
-        </w:rPr>
+        <w:rPr>
+          <w:rFonts w:ascii="Times New Roman" w:hAnsi="Times New Roman" w:cs="Times New Roman"/>
+        </w:rPr>
+      </w:pPr>
+      <w:r>
+        <w:rPr>
+          <w:rFonts w:ascii="Times New Roman" w:hAnsi="Times New Roman" w:cs="Times New Roman"/>
+        </w:rPr>
+        <w:t>- Modularity: The system is organized into independent modules for routing, interface, data access, and admin controls.</w:t>
+      </w:r>
+    </w:p>
+    <w:p>
+      <w:pPr>
+        <w:rPr>
+          <w:rFonts w:ascii="Times New Roman" w:hAnsi="Times New Roman" w:cs="Times New Roman"/>
+        </w:rPr>
+      </w:pPr>
+      <w:r>
+        <w:rPr>
+          <w:rFonts w:ascii="Times New Roman" w:hAnsi="Times New Roman" w:cs="Times New Roman"/>
+        </w:rPr>
+        <w:t>- Reusability: Core services (e.g., routing engine) are designed to be reused across interface types.</w:t>
+      </w:r>
+    </w:p>
+    <w:p>
+      <w:pPr>
+        <w:rPr>
+          <w:rFonts w:ascii="Times New Roman" w:hAnsi="Times New Roman" w:cs="Times New Roman"/>
+        </w:rPr>
+      </w:pPr>
+      <w:r>
+        <w:rPr>
+          <w:rFonts w:ascii="Times New Roman" w:hAnsi="Times New Roman" w:cs="Times New Roman"/>
+        </w:rPr>
+        <w:t>- Scalability: The system is built to support future expansion to mobile platforms.</w:t>
+      </w:r>
+    </w:p>
+    <w:p>
+      <w:pPr>
+        <w:rPr>
+          <w:rFonts w:ascii="Times New Roman" w:hAnsi="Times New Roman" w:cs="Times New Roman"/>
+        </w:rPr>
+      </w:pPr>
+      <w:r>
+        <w:rPr>
+          <w:rFonts w:ascii="Times New Roman" w:hAnsi="Times New Roman" w:cs="Times New Roman"/>
+        </w:rPr>
+        <w:t>- Fault Tolerance: The system handles data feed failures by falling back to the last known good state</w:t>
+      </w:r>
+    </w:p>
+    <w:p>
+      <w:pPr>
+        <w:pStyle w:val="Heading1"/>
+        <w:rPr>
+          <w:rFonts w:cs="Times New Roman"/>
+          <w:sz w:val="32"/>
+          <w:szCs w:val="32"/>
+        </w:rPr>
+      </w:pPr>
+      <w:r>
+        <w:rPr>
+          <w:rFonts w:cs="Times New Roman"/>
+          <w:sz w:val="32"/>
+          <w:szCs w:val="32"/>
+        </w:rPr>
+        <w:t>3.7</w:t>
+      </w:r>
+      <w:r>
+        <w:rPr>
+          <w:rFonts w:cs="Times New Roman"/>
+          <w:sz w:val="32"/>
+          <w:szCs w:val="32"/>
+        </w:rPr>
+        <w:t>.1</w:t>
+      </w:r>
+      <w:r>
+        <w:rPr>
+          <w:rFonts w:cs="Times New Roman"/>
+          <w:sz w:val="32"/>
+          <w:szCs w:val="32"/>
+        </w:rPr>
+        <w:t xml:space="preserve"> Standards Compliance</w:t>
+      </w:r>
+    </w:p>
+    <w:p>
+      <w:pPr>
+        <w:rPr>
+          <w:rFonts w:ascii="Times New Roman" w:hAnsi="Times New Roman" w:cs="Times New Roman"/>
+        </w:rPr>
+      </w:pPr>
+      <w:r>
+        <w:rPr>
+          <w:rFonts w:ascii="Times New Roman" w:hAnsi="Times New Roman" w:cs="Times New Roman"/>
+        </w:rPr>
+        <w:t>The system follows ISO/IEC/IEEE 29148:2018 standards for requirements specification and is guided by general accessibility principles inspired by WCAG 2.1. It also complies with MMU’s software security and privacy policies.</w:t>
+      </w:r>
+    </w:p>
+    <w:p>
+      <w:pPr>
+        <w:rPr>
+          <w:rFonts w:ascii="Times New Roman" w:hAnsi="Times New Roman" w:cs="Times New Roman"/>
+        </w:rPr>
+      </w:pPr>
+      <w:r>
+        <w:rPr>
+          <w:rFonts w:ascii="Times New Roman" w:hAnsi="Times New Roman" w:cs="Times New Roman"/>
+        </w:rPr>
+        <w:br w:type="page"/>
+      </w:r>
+    </w:p>
+    <w:p>
+      <w:pPr>
+        <w:pStyle w:val="Heading1"/>
+        <w:rPr>
+          <w:rFonts w:cs="Times New Roman"/>
+          <w:sz w:val="32"/>
+          <w:szCs w:val="32"/>
+        </w:rPr>
+      </w:pPr>
+      <w:r>
+        <w:rPr>
+          <w:sz w:val="32"/>
+          <w:szCs w:val="32"/>
+        </w:rPr>
+        <w:lastRenderedPageBreak/>
         <w:t>3.8 Supporting Information</w:t>
       </w:r>
     </w:p>
@@ -6160,9 +6334,8 @@
         <w:rPr>
           <w:noProof/>
         </w:rPr>
-        <w:lastRenderedPageBreak/>
         <w:drawing>
-          <wp:inline distT="0" distB="0" distL="0" distR="0" wp14:anchorId="16135A59" wp14:editId="08A0A0D6">
+          <wp:inline distT="0" distB="0" distL="0" distR="0" wp14:anchorId="18F1C171" wp14:editId="0D96C05B">
             <wp:extent cx="5731510" cy="3368675"/>
             <wp:effectExtent l="0" t="0" r="2540" b="3175"/>
             <wp:docPr id="1204332394" name="Picture 1"/>
@@ -6237,9 +6410,23 @@
     </w:p>
     <w:p>
       <w:pPr>
+        <w:rPr>
+          <w:rFonts w:ascii="Times New Roman" w:eastAsiaTheme="majorEastAsia" w:hAnsi="Times New Roman" w:cstheme="majorBidi"/>
+          <w:color w:val="000000" w:themeColor="text1"/>
+          <w:sz w:val="40"/>
+          <w:szCs w:val="40"/>
+        </w:rPr>
+      </w:pPr>
+      <w:r>
+        <w:br w:type="page"/>
+      </w:r>
+    </w:p>
+    <w:p>
+      <w:pPr>
         <w:pStyle w:val="Heading1"/>
       </w:pPr>
       <w:r>
+        <w:lastRenderedPageBreak/>
         <w:t>4. Verification</w:t>
       </w:r>
     </w:p>
@@ -7247,7 +7434,7 @@
         <w:pStyle w:val="Heading2"/>
       </w:pPr>
       <w:r>
-        <w:t>5.3 Glossary (Optional Section)</w:t>
+        <w:t xml:space="preserve">5.3 Glossary </w:t>
       </w:r>
     </w:p>
     <w:tbl>
@@ -7727,6 +7914,7 @@
         </w:rPr>
       </w:pPr>
     </w:p>
+    <w:p/>
     <w:sectPr>
       <w:pgSz w:w="11906" w:h="16838"/>
       <w:pgMar w:top="1440" w:right="1440" w:bottom="1440" w:left="1440" w:header="708" w:footer="708" w:gutter="0"/>
@@ -11548,6 +11736,18 @@
 </file>
 
 <file path=customXml/item1.xml><?xml version="1.0" encoding="utf-8"?>
+<p:properties xmlns:p="http://schemas.microsoft.com/office/2006/metadata/properties" xmlns:xsi="http://www.w3.org/2001/XMLSchema-instance" xmlns:pc="http://schemas.microsoft.com/office/infopath/2007/PartnerControls">
+  <documentManagement>
+    <_activity xmlns="d3ee0c93-aca5-4771-91fd-0510a8b50636" xsi:nil="true"/>
+  </documentManagement>
+</p:properties>
+</file>
+
+<file path=customXml/item2.xml><?xml version="1.0" encoding="utf-8"?>
+<b:Sources xmlns:b="http://schemas.openxmlformats.org/officeDocument/2006/bibliography" xmlns="http://schemas.openxmlformats.org/officeDocument/2006/bibliography" SelectedStyle="\APASixthEditionOfficeOnline.xsl" StyleName="APA" Version="6"/>
+</file>
+
+<file path=customXml/item3.xml><?xml version="1.0" encoding="utf-8"?>
 <ct:contentTypeSchema xmlns:ct="http://schemas.microsoft.com/office/2006/metadata/contentType" xmlns:ma="http://schemas.microsoft.com/office/2006/metadata/properties/metaAttributes" ct:_="" ma:_="" ma:contentTypeName="Document" ma:contentTypeID="0x010100901A8634E4C9A34091829495B1A31077" ma:contentTypeVersion="13" ma:contentTypeDescription="Create a new document." ma:contentTypeScope="" ma:versionID="77da24e53050c5a61b5fc3a5cab35b2d">
   <xsd:schema xmlns:xsd="http://www.w3.org/2001/XMLSchema" xmlns:xs="http://www.w3.org/2001/XMLSchema" xmlns:p="http://schemas.microsoft.com/office/2006/metadata/properties" xmlns:ns3="d3ee0c93-aca5-4771-91fd-0510a8b50636" xmlns:ns4="6330be61-c814-42ec-8f03-b556ba380009" targetNamespace="http://schemas.microsoft.com/office/2006/metadata/properties" ma:root="true" ma:fieldsID="3ccc6c4d1cc292fc29f1bde91ec792af" ns3:_="" ns4:_="">
     <xsd:import namespace="d3ee0c93-aca5-4771-91fd-0510a8b50636"/>
@@ -11766,18 +11966,6 @@
 </ct:contentTypeSchema>
 </file>
 
-<file path=customXml/item2.xml><?xml version="1.0" encoding="utf-8"?>
-<b:Sources xmlns:b="http://schemas.openxmlformats.org/officeDocument/2006/bibliography" xmlns="http://schemas.openxmlformats.org/officeDocument/2006/bibliography" SelectedStyle="\APASixthEditionOfficeOnline.xsl" StyleName="APA" Version="6"/>
-</file>
-
-<file path=customXml/item3.xml><?xml version="1.0" encoding="utf-8"?>
-<p:properties xmlns:p="http://schemas.microsoft.com/office/2006/metadata/properties" xmlns:xsi="http://www.w3.org/2001/XMLSchema-instance" xmlns:pc="http://schemas.microsoft.com/office/infopath/2007/PartnerControls">
-  <documentManagement>
-    <_activity xmlns="d3ee0c93-aca5-4771-91fd-0510a8b50636" xsi:nil="true"/>
-  </documentManagement>
-</p:properties>
-</file>
-
 <file path=customXml/item4.xml><?xml version="1.0" encoding="utf-8"?>
 <?mso-contentType ?>
 <FormTemplates xmlns="http://schemas.microsoft.com/sharepoint/v3/contenttype/forms">
@@ -11788,6 +11976,24 @@
 </file>
 
 <file path=customXml/itemProps1.xml><?xml version="1.0" encoding="utf-8"?>
+<ds:datastoreItem xmlns:ds="http://schemas.openxmlformats.org/officeDocument/2006/customXml" ds:itemID="{E2B54E2A-AD02-4B0A-8FDE-87C0E5504342}">
+  <ds:schemaRefs>
+    <ds:schemaRef ds:uri="http://schemas.microsoft.com/office/2006/metadata/properties"/>
+    <ds:schemaRef ds:uri="http://schemas.microsoft.com/office/infopath/2007/PartnerControls"/>
+    <ds:schemaRef ds:uri="d3ee0c93-aca5-4771-91fd-0510a8b50636"/>
+  </ds:schemaRefs>
+</ds:datastoreItem>
+</file>
+
+<file path=customXml/itemProps2.xml><?xml version="1.0" encoding="utf-8"?>
+<ds:datastoreItem xmlns:ds="http://schemas.openxmlformats.org/officeDocument/2006/customXml" ds:itemID="{D9BF017B-ED43-46BF-8BD8-16831189A551}">
+  <ds:schemaRefs>
+    <ds:schemaRef ds:uri="http://schemas.openxmlformats.org/officeDocument/2006/bibliography"/>
+  </ds:schemaRefs>
+</ds:datastoreItem>
+</file>
+
+<file path=customXml/itemProps3.xml><?xml version="1.0" encoding="utf-8"?>
 <ds:datastoreItem xmlns:ds="http://schemas.openxmlformats.org/officeDocument/2006/customXml" ds:itemID="{F43EC474-8F20-48D0-B6E7-50CDE5D130B5}">
   <ds:schemaRefs>
     <ds:schemaRef ds:uri="http://schemas.microsoft.com/office/2006/metadata/contentType"/>
@@ -11806,24 +12012,6 @@
 </ds:datastoreItem>
 </file>
 
-<file path=customXml/itemProps2.xml><?xml version="1.0" encoding="utf-8"?>
-<ds:datastoreItem xmlns:ds="http://schemas.openxmlformats.org/officeDocument/2006/customXml" ds:itemID="{D9BF017B-ED43-46BF-8BD8-16831189A551}">
-  <ds:schemaRefs>
-    <ds:schemaRef ds:uri="http://schemas.openxmlformats.org/officeDocument/2006/bibliography"/>
-  </ds:schemaRefs>
-</ds:datastoreItem>
-</file>
-
-<file path=customXml/itemProps3.xml><?xml version="1.0" encoding="utf-8"?>
-<ds:datastoreItem xmlns:ds="http://schemas.openxmlformats.org/officeDocument/2006/customXml" ds:itemID="{E2B54E2A-AD02-4B0A-8FDE-87C0E5504342}">
-  <ds:schemaRefs>
-    <ds:schemaRef ds:uri="http://schemas.microsoft.com/office/2006/metadata/properties"/>
-    <ds:schemaRef ds:uri="http://schemas.microsoft.com/office/infopath/2007/PartnerControls"/>
-    <ds:schemaRef ds:uri="d3ee0c93-aca5-4771-91fd-0510a8b50636"/>
-  </ds:schemaRefs>
-</ds:datastoreItem>
-</file>
-
 <file path=customXml/itemProps4.xml><?xml version="1.0" encoding="utf-8"?>
 <ds:datastoreItem xmlns:ds="http://schemas.openxmlformats.org/officeDocument/2006/customXml" ds:itemID="{3161732A-7199-4E06-B35E-6634E805D50E}">
   <ds:schemaRefs>

</xml_diff>

<commit_message>
fixed slight grammar issues and spelling -AMIR
</commit_message>
<xml_diff>
--- a/SRS/TT3L_G5_SRS.docx
+++ b/SRS/TT3L_G5_SRS.docx
@@ -114,6 +114,22 @@
           <w:lang w:val="en-US"/>
         </w:rPr>
       </w:pPr>
+      <w:r>
+        <w:rPr>
+          <w:rFonts w:ascii="Times New Roman" w:hAnsi="Times New Roman" w:cs="Times New Roman"/>
+          <w:b/>
+          <w:bCs/>
+          <w:lang w:val="en-US"/>
+        </w:rPr>
+        <w:t>Person In Charge of Document: ALL</w:t>
+      </w:r>
+      <w:r>
+        <w:rPr>
+          <w:rFonts w:ascii="Times New Roman" w:hAnsi="Times New Roman" w:cs="Times New Roman"/>
+          <w:lang w:val="en-US"/>
+        </w:rPr>
+        <w:t xml:space="preserve"> </w:t>
+      </w:r>
     </w:p>
     <w:p>
       <w:pPr>
@@ -570,21 +586,7 @@
         <w:rPr>
           <w:rFonts w:ascii="Times New Roman" w:hAnsi="Times New Roman" w:cs="Times New Roman"/>
         </w:rPr>
-        <w:t xml:space="preserve">students and visitors of </w:t>
-      </w:r>
-      <w:proofErr w:type="spellStart"/>
-      <w:r>
-        <w:rPr>
-          <w:rFonts w:ascii="Times New Roman" w:hAnsi="Times New Roman" w:cs="Times New Roman"/>
-        </w:rPr>
-        <w:t>MultiMedia</w:t>
-      </w:r>
-      <w:proofErr w:type="spellEnd"/>
-      <w:r>
-        <w:rPr>
-          <w:rFonts w:ascii="Times New Roman" w:hAnsi="Times New Roman" w:cs="Times New Roman"/>
-        </w:rPr>
-        <w:t xml:space="preserve"> University (MMU) Cyberjaya to navigate the campus </w:t>
+        <w:t xml:space="preserve">students and visitors of MultiMedia University (MMU) Cyberjaya to navigate the campus </w:t>
       </w:r>
       <w:r>
         <w:rPr>
@@ -748,21 +750,7 @@
         <w:rPr>
           <w:rFonts w:ascii="Times New Roman" w:hAnsi="Times New Roman" w:cs="Times New Roman"/>
         </w:rPr>
-        <w:t>application placed at strategic locations on campus (</w:t>
-      </w:r>
-      <w:proofErr w:type="spellStart"/>
-      <w:r>
-        <w:rPr>
-          <w:rFonts w:ascii="Times New Roman" w:hAnsi="Times New Roman" w:cs="Times New Roman"/>
-        </w:rPr>
-        <w:t>e.g</w:t>
-      </w:r>
-      <w:proofErr w:type="spellEnd"/>
-      <w:r>
-        <w:rPr>
-          <w:rFonts w:ascii="Times New Roman" w:hAnsi="Times New Roman" w:cs="Times New Roman"/>
-        </w:rPr>
-        <w:t xml:space="preserve">, entrances, </w:t>
+        <w:t xml:space="preserve">application placed at strategic locations on campus (e.g, entrances, </w:t>
       </w:r>
       <w:r>
         <w:rPr>
@@ -3054,23 +3042,7 @@
     </w:p>
     <w:p>
       <w:r>
-        <w:t xml:space="preserve">University of Washington. (n.d.). </w:t>
-      </w:r>
-      <w:proofErr w:type="spellStart"/>
-      <w:r>
-        <w:t>AccessMap</w:t>
-      </w:r>
-      <w:proofErr w:type="spellEnd"/>
-      <w:r>
-        <w:t xml:space="preserve"> Seattle. Taskar </w:t>
-      </w:r>
-      <w:proofErr w:type="spellStart"/>
-      <w:r>
-        <w:t>Center</w:t>
-      </w:r>
-      <w:proofErr w:type="spellEnd"/>
-      <w:r>
-        <w:t xml:space="preserve"> for Accessible Technology. https://www.accessmap.io/</w:t>
+        <w:t>University of Washington. (n.d.). AccessMap Seattle. Taskar Center for Accessible Technology. https://www.accessmap.io/</w:t>
       </w:r>
     </w:p>
     <w:p>
@@ -4499,41 +4471,17 @@
     </w:p>
     <w:p>
       <w:r>
-        <w:t xml:space="preserve">- </w:t>
-      </w:r>
-      <w:proofErr w:type="spellStart"/>
-      <w:r>
-        <w:t>userID</w:t>
-      </w:r>
-      <w:proofErr w:type="spellEnd"/>
-      <w:r>
-        <w:t xml:space="preserve"> (Primary Key)</w:t>
-      </w:r>
-    </w:p>
-    <w:p>
-      <w:r>
-        <w:t xml:space="preserve">- </w:t>
-      </w:r>
-      <w:proofErr w:type="spellStart"/>
-      <w:r>
-        <w:t>userType</w:t>
-      </w:r>
-      <w:proofErr w:type="spellEnd"/>
-      <w:r>
-        <w:t>: Defines whether the user is a student, staff, or visitor.</w:t>
-      </w:r>
-    </w:p>
-    <w:p>
-      <w:r>
-        <w:t xml:space="preserve">- </w:t>
-      </w:r>
-      <w:proofErr w:type="spellStart"/>
-      <w:r>
-        <w:t>sessionID</w:t>
-      </w:r>
-      <w:proofErr w:type="spellEnd"/>
-      <w:r>
-        <w:t>: Optional session tracking.</w:t>
+        <w:t>- userID (Primary Key)</w:t>
+      </w:r>
+    </w:p>
+    <w:p>
+      <w:r>
+        <w:t>- userType: Defines whether the user is a student, staff, or visitor.</w:t>
+      </w:r>
+    </w:p>
+    <w:p>
+      <w:r>
+        <w:t>- sessionID: Optional session tracking.</w:t>
       </w:r>
     </w:p>
     <w:p>
@@ -4547,20 +4495,7 @@
     </w:p>
     <w:p>
       <w:r>
-        <w:t xml:space="preserve">- </w:t>
-      </w:r>
-      <w:proofErr w:type="spellStart"/>
-      <w:proofErr w:type="gramStart"/>
-      <w:r>
-        <w:t>requestRoute</w:t>
-      </w:r>
-      <w:proofErr w:type="spellEnd"/>
-      <w:r>
-        <w:t>(</w:t>
-      </w:r>
-      <w:proofErr w:type="gramEnd"/>
-      <w:r>
-        <w:t>origin, destination)</w:t>
+        <w:t>- requestRoute(origin, destination)</w:t>
       </w:r>
     </w:p>
     <w:p>
@@ -4575,23 +4510,13 @@
     </w:p>
     <w:p>
       <w:r>
-        <w:t xml:space="preserve">- A User creates a </w:t>
-      </w:r>
-      <w:proofErr w:type="spellStart"/>
+        <w:t>- A User creates a RouteRequest.</w:t>
+      </w:r>
+    </w:p>
+    <w:p>
       <w:r>
         <w:t>RouteRequest</w:t>
       </w:r>
-      <w:proofErr w:type="spellEnd"/>
-      <w:r>
-        <w:t>.</w:t>
-      </w:r>
-    </w:p>
-    <w:p>
-      <w:proofErr w:type="spellStart"/>
-      <w:r>
-        <w:t>RouteRequest</w:t>
-      </w:r>
-      <w:proofErr w:type="spellEnd"/>
     </w:p>
     <w:p>
       <w:r>
@@ -4604,15 +4529,7 @@
     </w:p>
     <w:p>
       <w:r>
-        <w:t xml:space="preserve">- </w:t>
-      </w:r>
-      <w:proofErr w:type="spellStart"/>
-      <w:r>
-        <w:t>requestID</w:t>
-      </w:r>
-      <w:proofErr w:type="spellEnd"/>
-      <w:r>
-        <w:t xml:space="preserve"> (Primary Key)</w:t>
+        <w:t>- requestID (Primary Key)</w:t>
       </w:r>
     </w:p>
     <w:p>
@@ -4627,23 +4544,13 @@
     </w:p>
     <w:p>
       <w:r>
-        <w:t xml:space="preserve">- </w:t>
-      </w:r>
-      <w:proofErr w:type="spellStart"/>
-      <w:r>
-        <w:t>responseTime</w:t>
-      </w:r>
-      <w:proofErr w:type="spellEnd"/>
-    </w:p>
-    <w:p>
-      <w:r>
-        <w:t xml:space="preserve">- </w:t>
-      </w:r>
-      <w:proofErr w:type="spellStart"/>
-      <w:r>
-        <w:t>starRating</w:t>
-      </w:r>
-      <w:proofErr w:type="spellEnd"/>
+        <w:t>- responseTime</w:t>
+      </w:r>
+    </w:p>
+    <w:p>
+      <w:r>
+        <w:t>- starRating</w:t>
+      </w:r>
     </w:p>
     <w:p>
       <w:r>
@@ -4656,36 +4563,12 @@
     </w:p>
     <w:p>
       <w:r>
-        <w:t xml:space="preserve">- </w:t>
-      </w:r>
-      <w:proofErr w:type="spellStart"/>
-      <w:r>
-        <w:t>requestRating</w:t>
-      </w:r>
-      <w:proofErr w:type="spellEnd"/>
-      <w:r>
-        <w:t>(</w:t>
-      </w:r>
-      <w:proofErr w:type="spellStart"/>
-      <w:r>
-        <w:t>starRating</w:t>
-      </w:r>
-      <w:proofErr w:type="spellEnd"/>
-      <w:r>
-        <w:t>)</w:t>
-      </w:r>
-    </w:p>
-    <w:p>
-      <w:r>
-        <w:t xml:space="preserve">- </w:t>
-      </w:r>
-      <w:proofErr w:type="spellStart"/>
-      <w:r>
-        <w:t>calculateRoute</w:t>
-      </w:r>
-      <w:proofErr w:type="spellEnd"/>
-      <w:r>
-        <w:t>(...)</w:t>
+        <w:t>- requestRating(starRating)</w:t>
+      </w:r>
+    </w:p>
+    <w:p>
+      <w:r>
+        <w:t>- calculateRoute(...)</w:t>
       </w:r>
     </w:p>
     <w:p>
@@ -4699,15 +4582,7 @@
     </w:p>
     <w:p>
       <w:r>
-        <w:t xml:space="preserve">- Associated with multiple </w:t>
-      </w:r>
-      <w:proofErr w:type="spellStart"/>
-      <w:r>
-        <w:t>PathSegments</w:t>
-      </w:r>
-      <w:proofErr w:type="spellEnd"/>
-      <w:r>
-        <w:t xml:space="preserve"> used to build a complete route.</w:t>
+        <w:t>- Associated with multiple PathSegments used to build a complete route.</w:t>
       </w:r>
     </w:p>
     <w:p>
@@ -4731,34 +4606,13 @@
     </w:p>
     <w:p>
       <w:r>
-        <w:t xml:space="preserve">- </w:t>
-      </w:r>
-      <w:proofErr w:type="spellStart"/>
-      <w:r>
-        <w:t>mapID</w:t>
-      </w:r>
-      <w:proofErr w:type="spellEnd"/>
-      <w:r>
-        <w:t xml:space="preserve"> (Primary Key)</w:t>
-      </w:r>
-    </w:p>
-    <w:p>
-      <w:r>
-        <w:t xml:space="preserve">- version, </w:t>
-      </w:r>
-      <w:proofErr w:type="spellStart"/>
-      <w:r>
-        <w:t>createdOn</w:t>
-      </w:r>
-      <w:proofErr w:type="spellEnd"/>
-      <w:r>
-        <w:t xml:space="preserve">, </w:t>
-      </w:r>
-      <w:proofErr w:type="spellStart"/>
-      <w:r>
-        <w:t>lastUpdated</w:t>
-      </w:r>
-      <w:proofErr w:type="spellEnd"/>
+        <w:t>- mapID (Primary Key)</w:t>
+      </w:r>
+    </w:p>
+    <w:p>
+      <w:r>
+        <w:t>- version, createdOn, lastUpdated</w:t>
+      </w:r>
     </w:p>
     <w:p>
       <w:r>
@@ -4771,38 +4625,12 @@
     </w:p>
     <w:p>
       <w:r>
-        <w:t xml:space="preserve">- </w:t>
-      </w:r>
-      <w:proofErr w:type="spellStart"/>
-      <w:proofErr w:type="gramStart"/>
-      <w:r>
-        <w:t>renderMap</w:t>
-      </w:r>
-      <w:proofErr w:type="spellEnd"/>
-      <w:r>
-        <w:t>(</w:t>
-      </w:r>
-      <w:proofErr w:type="gramEnd"/>
-      <w:r>
-        <w:t>)</w:t>
-      </w:r>
-    </w:p>
-    <w:p>
-      <w:r>
-        <w:t xml:space="preserve">- </w:t>
-      </w:r>
-      <w:proofErr w:type="spellStart"/>
-      <w:proofErr w:type="gramStart"/>
-      <w:r>
-        <w:t>getPath</w:t>
-      </w:r>
-      <w:proofErr w:type="spellEnd"/>
-      <w:r>
-        <w:t>(</w:t>
-      </w:r>
-      <w:proofErr w:type="gramEnd"/>
-      <w:r>
-        <w:t>origin, destination)</w:t>
+        <w:t>- renderMap()</w:t>
+      </w:r>
+    </w:p>
+    <w:p>
+      <w:r>
+        <w:t>- getPath(origin, destination)</w:t>
       </w:r>
     </w:p>
     <w:p>
@@ -4816,15 +4644,7 @@
     </w:p>
     <w:p>
       <w:r>
-        <w:t xml:space="preserve">- A Map contains multiple </w:t>
-      </w:r>
-      <w:proofErr w:type="spellStart"/>
-      <w:r>
-        <w:t>PathSegments</w:t>
-      </w:r>
-      <w:proofErr w:type="spellEnd"/>
-      <w:r>
-        <w:t>.</w:t>
+        <w:t>- A Map contains multiple PathSegments.</w:t>
       </w:r>
     </w:p>
     <w:p>
@@ -4833,11 +4653,9 @@
       </w:r>
     </w:p>
     <w:p>
-      <w:proofErr w:type="spellStart"/>
       <w:r>
         <w:t>PathSegment</w:t>
       </w:r>
-      <w:proofErr w:type="spellEnd"/>
     </w:p>
     <w:p>
       <w:r>
@@ -4850,71 +4668,24 @@
     </w:p>
     <w:p>
       <w:r>
-        <w:t xml:space="preserve">- </w:t>
-      </w:r>
-      <w:proofErr w:type="spellStart"/>
-      <w:r>
-        <w:t>segmentID</w:t>
-      </w:r>
-      <w:proofErr w:type="spellEnd"/>
-      <w:r>
-        <w:t xml:space="preserve"> (Primary Key)</w:t>
+        <w:t>- segmentID (Primary Key)</w:t>
       </w:r>
     </w:p>
     <w:p>
       <w:r>
         <w:lastRenderedPageBreak/>
-        <w:t xml:space="preserve">- </w:t>
-      </w:r>
-      <w:proofErr w:type="spellStart"/>
-      <w:r>
-        <w:t>startPoint</w:t>
-      </w:r>
-      <w:proofErr w:type="spellEnd"/>
-      <w:r>
-        <w:t xml:space="preserve">, </w:t>
-      </w:r>
-      <w:proofErr w:type="spellStart"/>
-      <w:r>
-        <w:t>endPoint</w:t>
-      </w:r>
-      <w:proofErr w:type="spellEnd"/>
-    </w:p>
-    <w:p>
-      <w:r>
-        <w:t xml:space="preserve">- </w:t>
-      </w:r>
-      <w:proofErr w:type="spellStart"/>
-      <w:r>
-        <w:t>isAccessible</w:t>
-      </w:r>
-      <w:proofErr w:type="spellEnd"/>
-      <w:r>
-        <w:t xml:space="preserve">, </w:t>
-      </w:r>
-      <w:proofErr w:type="spellStart"/>
-      <w:r>
-        <w:t>isObstructed</w:t>
-      </w:r>
-      <w:proofErr w:type="spellEnd"/>
-      <w:r>
-        <w:t xml:space="preserve">, </w:t>
-      </w:r>
-      <w:proofErr w:type="spellStart"/>
-      <w:r>
-        <w:t>isElevator</w:t>
-      </w:r>
-      <w:proofErr w:type="spellEnd"/>
-    </w:p>
-    <w:p>
-      <w:r>
-        <w:t xml:space="preserve">- </w:t>
-      </w:r>
-      <w:proofErr w:type="spellStart"/>
-      <w:r>
-        <w:t>elevationChange</w:t>
-      </w:r>
-      <w:proofErr w:type="spellEnd"/>
+        <w:t>- startPoint, endPoint</w:t>
+      </w:r>
+    </w:p>
+    <w:p>
+      <w:r>
+        <w:t>- isAccessible, isObstructed, isElevator</w:t>
+      </w:r>
+    </w:p>
+    <w:p>
+      <w:r>
+        <w:t>- elevationChange</w:t>
+      </w:r>
     </w:p>
     <w:p>
       <w:r>
@@ -4927,36 +4698,18 @@
     </w:p>
     <w:p>
       <w:r>
-        <w:t xml:space="preserve">- Used by </w:t>
-      </w:r>
-      <w:proofErr w:type="spellStart"/>
-      <w:r>
-        <w:t>RouteRequest</w:t>
-      </w:r>
-      <w:proofErr w:type="spellEnd"/>
-    </w:p>
-    <w:p>
-      <w:r>
-        <w:t xml:space="preserve">- Related to Elevator if </w:t>
-      </w:r>
-      <w:proofErr w:type="spellStart"/>
-      <w:r>
-        <w:t>isElevator</w:t>
-      </w:r>
-      <w:proofErr w:type="spellEnd"/>
-      <w:r>
-        <w:t xml:space="preserve"> is true</w:t>
-      </w:r>
-    </w:p>
-    <w:p>
-      <w:r>
-        <w:t xml:space="preserve">- May be affected by a </w:t>
-      </w:r>
-      <w:proofErr w:type="spellStart"/>
-      <w:r>
-        <w:t>FacilityUpdate</w:t>
-      </w:r>
-      <w:proofErr w:type="spellEnd"/>
+        <w:t>- Used by RouteRequest</w:t>
+      </w:r>
+    </w:p>
+    <w:p>
+      <w:r>
+        <w:t>- Related to Elevator if isElevator is true</w:t>
+      </w:r>
+    </w:p>
+    <w:p>
+      <w:r>
+        <w:t>- May be affected by a FacilityUpdate</w:t>
+      </w:r>
     </w:p>
     <w:p>
       <w:r>
@@ -4974,26 +4727,13 @@
     </w:p>
     <w:p>
       <w:r>
-        <w:t xml:space="preserve">- </w:t>
-      </w:r>
-      <w:proofErr w:type="spellStart"/>
-      <w:r>
-        <w:t>elevatorID</w:t>
-      </w:r>
-      <w:proofErr w:type="spellEnd"/>
-      <w:r>
-        <w:t xml:space="preserve"> (Primary Key)</w:t>
-      </w:r>
-    </w:p>
-    <w:p>
-      <w:r>
-        <w:t xml:space="preserve">- location, status, </w:t>
-      </w:r>
-      <w:proofErr w:type="spellStart"/>
-      <w:r>
-        <w:t>lastUpdated</w:t>
-      </w:r>
-      <w:proofErr w:type="spellEnd"/>
+        <w:t>- elevatorID (Primary Key)</w:t>
+      </w:r>
+    </w:p>
+    <w:p>
+      <w:r>
+        <w:t>- location, status, lastUpdated</w:t>
+      </w:r>
     </w:p>
     <w:p>
       <w:r>
@@ -5006,23 +4746,7 @@
     </w:p>
     <w:p>
       <w:r>
-        <w:t xml:space="preserve">- </w:t>
-      </w:r>
-      <w:proofErr w:type="spellStart"/>
-      <w:r>
-        <w:t>updateStatus</w:t>
-      </w:r>
-      <w:proofErr w:type="spellEnd"/>
-      <w:r>
-        <w:t>(</w:t>
-      </w:r>
-      <w:proofErr w:type="spellStart"/>
-      <w:r>
-        <w:t>newStatus</w:t>
-      </w:r>
-      <w:proofErr w:type="spellEnd"/>
-      <w:r>
-        <w:t>)</w:t>
+        <w:t>- updateStatus(newStatus)</w:t>
       </w:r>
     </w:p>
     <w:p>
@@ -5036,23 +4760,13 @@
     </w:p>
     <w:p>
       <w:r>
-        <w:t xml:space="preserve">- Used by </w:t>
-      </w:r>
-      <w:proofErr w:type="spellStart"/>
-      <w:r>
-        <w:t>PathSegment</w:t>
-      </w:r>
-      <w:proofErr w:type="spellEnd"/>
-    </w:p>
-    <w:p>
-      <w:r>
-        <w:t xml:space="preserve">- Affected by </w:t>
-      </w:r>
-      <w:proofErr w:type="spellStart"/>
-      <w:r>
-        <w:t>FacilityUpdate</w:t>
-      </w:r>
-      <w:proofErr w:type="spellEnd"/>
+        <w:t>- Used by PathSegment</w:t>
+      </w:r>
+    </w:p>
+    <w:p>
+      <w:r>
+        <w:t>- Affected by FacilityUpdate</w:t>
+      </w:r>
     </w:p>
     <w:p>
       <w:r>
@@ -5070,42 +4784,13 @@
     </w:p>
     <w:p>
       <w:r>
-        <w:t xml:space="preserve">- </w:t>
-      </w:r>
-      <w:proofErr w:type="spellStart"/>
-      <w:r>
-        <w:t>eventID</w:t>
-      </w:r>
-      <w:proofErr w:type="spellEnd"/>
-      <w:r>
-        <w:t xml:space="preserve"> (Primary Key)</w:t>
-      </w:r>
-    </w:p>
-    <w:p>
-      <w:r>
-        <w:t xml:space="preserve">- </w:t>
-      </w:r>
-      <w:proofErr w:type="spellStart"/>
-      <w:r>
-        <w:t>eventName</w:t>
-      </w:r>
-      <w:proofErr w:type="spellEnd"/>
-      <w:r>
-        <w:t xml:space="preserve">, location, </w:t>
-      </w:r>
-      <w:proofErr w:type="spellStart"/>
-      <w:r>
-        <w:t>startTime</w:t>
-      </w:r>
-      <w:proofErr w:type="spellEnd"/>
-      <w:r>
-        <w:t xml:space="preserve">, </w:t>
-      </w:r>
-      <w:proofErr w:type="spellStart"/>
-      <w:r>
-        <w:t>endTime</w:t>
-      </w:r>
-      <w:proofErr w:type="spellEnd"/>
+        <w:t>- eventID (Primary Key)</w:t>
+      </w:r>
+    </w:p>
+    <w:p>
+      <w:r>
+        <w:t>- eventName, location, startTime, endTime</w:t>
+      </w:r>
     </w:p>
     <w:p>
       <w:r>
@@ -5123,33 +4808,18 @@
     </w:p>
     <w:p>
       <w:r>
-        <w:t xml:space="preserve">- Triggers one or more </w:t>
-      </w:r>
-      <w:proofErr w:type="spellStart"/>
+        <w:t>- Triggers one or more FacilityUpdate records</w:t>
+      </w:r>
+    </w:p>
+    <w:p>
+      <w:r>
+        <w:t>- Created by AdminUser</w:t>
+      </w:r>
+    </w:p>
+    <w:p>
       <w:r>
         <w:t>FacilityUpdate</w:t>
       </w:r>
-      <w:proofErr w:type="spellEnd"/>
-      <w:r>
-        <w:t xml:space="preserve"> records</w:t>
-      </w:r>
-    </w:p>
-    <w:p>
-      <w:r>
-        <w:t xml:space="preserve">- Created by </w:t>
-      </w:r>
-      <w:proofErr w:type="spellStart"/>
-      <w:r>
-        <w:t>AdminUser</w:t>
-      </w:r>
-      <w:proofErr w:type="spellEnd"/>
-    </w:p>
-    <w:p>
-      <w:proofErr w:type="spellStart"/>
-      <w:r>
-        <w:t>FacilityUpdate</w:t>
-      </w:r>
-      <w:proofErr w:type="spellEnd"/>
     </w:p>
     <w:p>
       <w:r>
@@ -5162,15 +4832,7 @@
     </w:p>
     <w:p>
       <w:r>
-        <w:t xml:space="preserve">- </w:t>
-      </w:r>
-      <w:proofErr w:type="spellStart"/>
-      <w:r>
-        <w:t>updateID</w:t>
-      </w:r>
-      <w:proofErr w:type="spellEnd"/>
-      <w:r>
-        <w:t xml:space="preserve"> (Primary Key)</w:t>
+        <w:t>- updateID (Primary Key)</w:t>
       </w:r>
     </w:p>
     <w:p>
@@ -5181,31 +4843,13 @@
     <w:p>
       <w:r>
         <w:lastRenderedPageBreak/>
-        <w:t xml:space="preserve">- </w:t>
-      </w:r>
-      <w:proofErr w:type="spellStart"/>
-      <w:r>
-        <w:t>affectedArea</w:t>
-      </w:r>
-      <w:proofErr w:type="spellEnd"/>
-    </w:p>
-    <w:p>
-      <w:r>
-        <w:t xml:space="preserve">- </w:t>
-      </w:r>
-      <w:proofErr w:type="spellStart"/>
-      <w:r>
-        <w:t>activeFrom</w:t>
-      </w:r>
-      <w:proofErr w:type="spellEnd"/>
-      <w:r>
-        <w:t xml:space="preserve">, </w:t>
-      </w:r>
-      <w:proofErr w:type="spellStart"/>
-      <w:r>
-        <w:t>activeUntil</w:t>
-      </w:r>
-      <w:proofErr w:type="spellEnd"/>
+        <w:t>- affectedArea</w:t>
+      </w:r>
+    </w:p>
+    <w:p>
+      <w:r>
+        <w:t>- activeFrom, activeUntil</w:t>
+      </w:r>
     </w:p>
     <w:p>
       <w:r>
@@ -5223,33 +4867,18 @@
     </w:p>
     <w:p>
       <w:r>
-        <w:t xml:space="preserve">- Created by </w:t>
-      </w:r>
-      <w:proofErr w:type="spellStart"/>
+        <w:t>- Created by AdminUser</w:t>
+      </w:r>
+    </w:p>
+    <w:p>
+      <w:r>
+        <w:t>- Affects PathSegments and Elevators</w:t>
+      </w:r>
+    </w:p>
+    <w:p>
       <w:r>
         <w:t>AdminUser</w:t>
       </w:r>
-      <w:proofErr w:type="spellEnd"/>
-    </w:p>
-    <w:p>
-      <w:r>
-        <w:t xml:space="preserve">- Affects </w:t>
-      </w:r>
-      <w:proofErr w:type="spellStart"/>
-      <w:r>
-        <w:t>PathSegments</w:t>
-      </w:r>
-      <w:proofErr w:type="spellEnd"/>
-      <w:r>
-        <w:t xml:space="preserve"> and Elevators</w:t>
-      </w:r>
-    </w:p>
-    <w:p>
-      <w:proofErr w:type="spellStart"/>
-      <w:r>
-        <w:t>AdminUser</w:t>
-      </w:r>
-      <w:proofErr w:type="spellEnd"/>
     </w:p>
     <w:p>
       <w:r>
@@ -5262,15 +4891,7 @@
     </w:p>
     <w:p>
       <w:r>
-        <w:t xml:space="preserve">- </w:t>
-      </w:r>
-      <w:proofErr w:type="spellStart"/>
-      <w:r>
-        <w:t>StaffID</w:t>
-      </w:r>
-      <w:proofErr w:type="spellEnd"/>
-      <w:r>
-        <w:t xml:space="preserve"> (Primary Key)</w:t>
+        <w:t>- StaffID (Primary Key)</w:t>
       </w:r>
     </w:p>
     <w:p>
@@ -5289,56 +4910,17 @@
     </w:p>
     <w:p>
       <w:r>
-        <w:t xml:space="preserve">- </w:t>
-      </w:r>
-      <w:proofErr w:type="spellStart"/>
-      <w:proofErr w:type="gramStart"/>
-      <w:r>
-        <w:t>createFacilityUpdate</w:t>
-      </w:r>
-      <w:proofErr w:type="spellEnd"/>
-      <w:r>
-        <w:t>(</w:t>
-      </w:r>
-      <w:proofErr w:type="gramEnd"/>
-      <w:r>
-        <w:t>)</w:t>
-      </w:r>
-    </w:p>
-    <w:p>
-      <w:r>
-        <w:t xml:space="preserve">- </w:t>
-      </w:r>
-      <w:proofErr w:type="spellStart"/>
-      <w:proofErr w:type="gramStart"/>
-      <w:r>
-        <w:t>verifyRealTimeData</w:t>
-      </w:r>
-      <w:proofErr w:type="spellEnd"/>
-      <w:r>
-        <w:t>(</w:t>
-      </w:r>
-      <w:proofErr w:type="gramEnd"/>
-      <w:r>
-        <w:t>)</w:t>
-      </w:r>
-    </w:p>
-    <w:p>
-      <w:r>
-        <w:t xml:space="preserve">- </w:t>
-      </w:r>
-      <w:proofErr w:type="spellStart"/>
-      <w:proofErr w:type="gramStart"/>
-      <w:r>
-        <w:t>createEvent</w:t>
-      </w:r>
-      <w:proofErr w:type="spellEnd"/>
-      <w:r>
-        <w:t>(</w:t>
-      </w:r>
-      <w:proofErr w:type="gramEnd"/>
-      <w:r>
-        <w:t>)</w:t>
+        <w:t>- createFacilityUpdate()</w:t>
+      </w:r>
+    </w:p>
+    <w:p>
+      <w:r>
+        <w:t>- verifyRealTimeData()</w:t>
+      </w:r>
+    </w:p>
+    <w:p>
+      <w:r>
+        <w:t>- createEvent()</w:t>
       </w:r>
     </w:p>
     <w:p>
@@ -5352,13 +4934,8 @@
     </w:p>
     <w:p>
       <w:r>
-        <w:t xml:space="preserve">- Creates </w:t>
-      </w:r>
-      <w:proofErr w:type="spellStart"/>
-      <w:r>
-        <w:t>FacilityUpdate</w:t>
-      </w:r>
-      <w:proofErr w:type="spellEnd"/>
+        <w:t>- Creates FacilityUpdate</w:t>
+      </w:r>
     </w:p>
     <w:p>
       <w:r>
@@ -5376,15 +4953,7 @@
       </w:r>
       <w:r>
         <w:tab/>
-        <w:t xml:space="preserve">Every </w:t>
-      </w:r>
-      <w:proofErr w:type="spellStart"/>
-      <w:r>
-        <w:t>RouteRequest</w:t>
-      </w:r>
-      <w:proofErr w:type="spellEnd"/>
-      <w:r>
-        <w:t xml:space="preserve"> must be linked to a valid User.</w:t>
+        <w:t>Every RouteRequest must be linked to a valid User.</w:t>
       </w:r>
     </w:p>
     <w:p>
@@ -5393,15 +4962,7 @@
       </w:r>
       <w:r>
         <w:tab/>
-        <w:t xml:space="preserve">Each </w:t>
-      </w:r>
-      <w:proofErr w:type="spellStart"/>
-      <w:r>
-        <w:t>PathSegment</w:t>
-      </w:r>
-      <w:proofErr w:type="spellEnd"/>
-      <w:r>
-        <w:t xml:space="preserve"> may only link to one Elevator (if applicable).</w:t>
+        <w:t>Each PathSegment may only link to one Elevator (if applicable).</w:t>
       </w:r>
     </w:p>
     <w:p>
@@ -5410,15 +4971,7 @@
       </w:r>
       <w:r>
         <w:tab/>
-        <w:t xml:space="preserve">An Event may trigger one or more </w:t>
-      </w:r>
-      <w:proofErr w:type="spellStart"/>
-      <w:r>
-        <w:t>FacilityUpdate</w:t>
-      </w:r>
-      <w:proofErr w:type="spellEnd"/>
-      <w:r>
-        <w:t xml:space="preserve"> records.</w:t>
+        <w:t>An Event may trigger one or more FacilityUpdate records.</w:t>
       </w:r>
     </w:p>
     <w:p>
@@ -5427,15 +4980,7 @@
       </w:r>
       <w:r>
         <w:tab/>
-        <w:t xml:space="preserve">Map must contain at least one </w:t>
-      </w:r>
-      <w:proofErr w:type="spellStart"/>
-      <w:r>
-        <w:t>PathSegment</w:t>
-      </w:r>
-      <w:proofErr w:type="spellEnd"/>
-      <w:r>
-        <w:t xml:space="preserve"> to be valid.</w:t>
+        <w:t>Map must contain at least one PathSegment to be valid.</w:t>
       </w:r>
     </w:p>
     <w:p>
@@ -5444,30 +4989,7 @@
       </w:r>
       <w:r>
         <w:tab/>
-      </w:r>
-      <w:proofErr w:type="spellStart"/>
-      <w:r>
-        <w:t>FacilityUpdate</w:t>
-      </w:r>
-      <w:proofErr w:type="spellEnd"/>
-      <w:r>
-        <w:t xml:space="preserve"> dates (</w:t>
-      </w:r>
-      <w:proofErr w:type="spellStart"/>
-      <w:r>
-        <w:t>activeFrom</w:t>
-      </w:r>
-      <w:proofErr w:type="spellEnd"/>
-      <w:r>
-        <w:t xml:space="preserve"> &lt; </w:t>
-      </w:r>
-      <w:proofErr w:type="spellStart"/>
-      <w:r>
-        <w:t>activeUntil</w:t>
-      </w:r>
-      <w:proofErr w:type="spellEnd"/>
-      <w:r>
-        <w:t>) must be enforced.</w:t>
+        <w:t>FacilityUpdate dates (activeFrom &lt; activeUntil) must be enforced.</w:t>
       </w:r>
     </w:p>
     <w:p>
@@ -5476,14 +4998,7 @@
       </w:r>
       <w:r>
         <w:tab/>
-      </w:r>
-      <w:proofErr w:type="spellStart"/>
-      <w:r>
-        <w:t>AdminUser</w:t>
-      </w:r>
-      <w:proofErr w:type="spellEnd"/>
-      <w:r>
-        <w:t xml:space="preserve"> must be authenticated internally.</w:t>
+        <w:t>AdminUser must be authenticated internally.</w:t>
       </w:r>
     </w:p>
     <w:p>
@@ -11736,18 +11251,6 @@
 </file>
 
 <file path=customXml/item1.xml><?xml version="1.0" encoding="utf-8"?>
-<p:properties xmlns:p="http://schemas.microsoft.com/office/2006/metadata/properties" xmlns:xsi="http://www.w3.org/2001/XMLSchema-instance" xmlns:pc="http://schemas.microsoft.com/office/infopath/2007/PartnerControls">
-  <documentManagement>
-    <_activity xmlns="d3ee0c93-aca5-4771-91fd-0510a8b50636" xsi:nil="true"/>
-  </documentManagement>
-</p:properties>
-</file>
-
-<file path=customXml/item2.xml><?xml version="1.0" encoding="utf-8"?>
-<b:Sources xmlns:b="http://schemas.openxmlformats.org/officeDocument/2006/bibliography" xmlns="http://schemas.openxmlformats.org/officeDocument/2006/bibliography" SelectedStyle="\APASixthEditionOfficeOnline.xsl" StyleName="APA" Version="6"/>
-</file>
-
-<file path=customXml/item3.xml><?xml version="1.0" encoding="utf-8"?>
 <ct:contentTypeSchema xmlns:ct="http://schemas.microsoft.com/office/2006/metadata/contentType" xmlns:ma="http://schemas.microsoft.com/office/2006/metadata/properties/metaAttributes" ct:_="" ma:_="" ma:contentTypeName="Document" ma:contentTypeID="0x010100901A8634E4C9A34091829495B1A31077" ma:contentTypeVersion="13" ma:contentTypeDescription="Create a new document." ma:contentTypeScope="" ma:versionID="77da24e53050c5a61b5fc3a5cab35b2d">
   <xsd:schema xmlns:xsd="http://www.w3.org/2001/XMLSchema" xmlns:xs="http://www.w3.org/2001/XMLSchema" xmlns:p="http://schemas.microsoft.com/office/2006/metadata/properties" xmlns:ns3="d3ee0c93-aca5-4771-91fd-0510a8b50636" xmlns:ns4="6330be61-c814-42ec-8f03-b556ba380009" targetNamespace="http://schemas.microsoft.com/office/2006/metadata/properties" ma:root="true" ma:fieldsID="3ccc6c4d1cc292fc29f1bde91ec792af" ns3:_="" ns4:_="">
     <xsd:import namespace="d3ee0c93-aca5-4771-91fd-0510a8b50636"/>
@@ -11966,6 +11469,18 @@
 </ct:contentTypeSchema>
 </file>
 
+<file path=customXml/item2.xml><?xml version="1.0" encoding="utf-8"?>
+<b:Sources xmlns:b="http://schemas.openxmlformats.org/officeDocument/2006/bibliography" xmlns="http://schemas.openxmlformats.org/officeDocument/2006/bibliography" SelectedStyle="\APASixthEditionOfficeOnline.xsl" StyleName="APA" Version="6"/>
+</file>
+
+<file path=customXml/item3.xml><?xml version="1.0" encoding="utf-8"?>
+<p:properties xmlns:p="http://schemas.microsoft.com/office/2006/metadata/properties" xmlns:xsi="http://www.w3.org/2001/XMLSchema-instance" xmlns:pc="http://schemas.microsoft.com/office/infopath/2007/PartnerControls">
+  <documentManagement>
+    <_activity xmlns="d3ee0c93-aca5-4771-91fd-0510a8b50636" xsi:nil="true"/>
+  </documentManagement>
+</p:properties>
+</file>
+
 <file path=customXml/item4.xml><?xml version="1.0" encoding="utf-8"?>
 <?mso-contentType ?>
 <FormTemplates xmlns="http://schemas.microsoft.com/sharepoint/v3/contenttype/forms">
@@ -11976,24 +11491,6 @@
 </file>
 
 <file path=customXml/itemProps1.xml><?xml version="1.0" encoding="utf-8"?>
-<ds:datastoreItem xmlns:ds="http://schemas.openxmlformats.org/officeDocument/2006/customXml" ds:itemID="{E2B54E2A-AD02-4B0A-8FDE-87C0E5504342}">
-  <ds:schemaRefs>
-    <ds:schemaRef ds:uri="http://schemas.microsoft.com/office/2006/metadata/properties"/>
-    <ds:schemaRef ds:uri="http://schemas.microsoft.com/office/infopath/2007/PartnerControls"/>
-    <ds:schemaRef ds:uri="d3ee0c93-aca5-4771-91fd-0510a8b50636"/>
-  </ds:schemaRefs>
-</ds:datastoreItem>
-</file>
-
-<file path=customXml/itemProps2.xml><?xml version="1.0" encoding="utf-8"?>
-<ds:datastoreItem xmlns:ds="http://schemas.openxmlformats.org/officeDocument/2006/customXml" ds:itemID="{D9BF017B-ED43-46BF-8BD8-16831189A551}">
-  <ds:schemaRefs>
-    <ds:schemaRef ds:uri="http://schemas.openxmlformats.org/officeDocument/2006/bibliography"/>
-  </ds:schemaRefs>
-</ds:datastoreItem>
-</file>
-
-<file path=customXml/itemProps3.xml><?xml version="1.0" encoding="utf-8"?>
 <ds:datastoreItem xmlns:ds="http://schemas.openxmlformats.org/officeDocument/2006/customXml" ds:itemID="{F43EC474-8F20-48D0-B6E7-50CDE5D130B5}">
   <ds:schemaRefs>
     <ds:schemaRef ds:uri="http://schemas.microsoft.com/office/2006/metadata/contentType"/>
@@ -12012,6 +11509,24 @@
 </ds:datastoreItem>
 </file>
 
+<file path=customXml/itemProps2.xml><?xml version="1.0" encoding="utf-8"?>
+<ds:datastoreItem xmlns:ds="http://schemas.openxmlformats.org/officeDocument/2006/customXml" ds:itemID="{D9BF017B-ED43-46BF-8BD8-16831189A551}">
+  <ds:schemaRefs>
+    <ds:schemaRef ds:uri="http://schemas.openxmlformats.org/officeDocument/2006/bibliography"/>
+  </ds:schemaRefs>
+</ds:datastoreItem>
+</file>
+
+<file path=customXml/itemProps3.xml><?xml version="1.0" encoding="utf-8"?>
+<ds:datastoreItem xmlns:ds="http://schemas.openxmlformats.org/officeDocument/2006/customXml" ds:itemID="{E2B54E2A-AD02-4B0A-8FDE-87C0E5504342}">
+  <ds:schemaRefs>
+    <ds:schemaRef ds:uri="http://schemas.microsoft.com/office/2006/metadata/properties"/>
+    <ds:schemaRef ds:uri="http://schemas.microsoft.com/office/infopath/2007/PartnerControls"/>
+    <ds:schemaRef ds:uri="d3ee0c93-aca5-4771-91fd-0510a8b50636"/>
+  </ds:schemaRefs>
+</ds:datastoreItem>
+</file>
+
 <file path=customXml/itemProps4.xml><?xml version="1.0" encoding="utf-8"?>
 <ds:datastoreItem xmlns:ds="http://schemas.openxmlformats.org/officeDocument/2006/customXml" ds:itemID="{3161732A-7199-4E06-B35E-6634E805D50E}">
   <ds:schemaRefs>

</xml_diff>